<commit_message>
Especificacao de requisitos - parte2
</commit_message>
<xml_diff>
--- a/DOCS/ESPECIFICAÇÃO DE REQUISITOS.docx
+++ b/DOCS/ESPECIFICAÇÃO DE REQUISITOS.docx
@@ -303,6 +303,113 @@
           </w:p>
         </w:tc>
       </w:tr>
+      <w:tr>
+        <w:tc>
+          <w:tcPr>
+            <w:tcW w:w="1271" w:type="dxa"/>
+          </w:tcPr>
+          <w:p>
+            <w:pPr>
+              <w:rPr>
+                <w:sz w:val="24"/>
+                <w:szCs w:val="24"/>
+              </w:rPr>
+            </w:pPr>
+            <w:r>
+              <w:rPr>
+                <w:sz w:val="24"/>
+                <w:szCs w:val="24"/>
+              </w:rPr>
+              <w:t>1.1</w:t>
+            </w:r>
+          </w:p>
+        </w:tc>
+        <w:tc>
+          <w:tcPr>
+            <w:tcW w:w="2693" w:type="dxa"/>
+          </w:tcPr>
+          <w:p>
+            <w:pPr>
+              <w:spacing w:after="160" w:line="259" w:lineRule="auto"/>
+              <w:rPr>
+                <w:sz w:val="24"/>
+                <w:szCs w:val="24"/>
+              </w:rPr>
+            </w:pPr>
+            <w:r>
+              <w:rPr>
+                <w:sz w:val="24"/>
+                <w:szCs w:val="24"/>
+              </w:rPr>
+              <w:t>Lucas F. da Costa</w:t>
+            </w:r>
+          </w:p>
+          <w:p>
+            <w:pPr>
+              <w:rPr>
+                <w:sz w:val="24"/>
+                <w:szCs w:val="24"/>
+              </w:rPr>
+            </w:pPr>
+            <w:r>
+              <w:rPr>
+                <w:sz w:val="24"/>
+                <w:szCs w:val="24"/>
+              </w:rPr>
+              <w:t xml:space="preserve">Henrique </w:t>
+            </w:r>
+            <w:proofErr w:type="spellStart"/>
+            <w:r>
+              <w:rPr>
+                <w:sz w:val="24"/>
+                <w:szCs w:val="24"/>
+              </w:rPr>
+              <w:t>Prandi</w:t>
+            </w:r>
+            <w:proofErr w:type="spellEnd"/>
+          </w:p>
+        </w:tc>
+        <w:tc>
+          <w:tcPr>
+            <w:tcW w:w="1560" w:type="dxa"/>
+          </w:tcPr>
+          <w:p>
+            <w:pPr>
+              <w:rPr>
+                <w:sz w:val="24"/>
+                <w:szCs w:val="24"/>
+              </w:rPr>
+            </w:pPr>
+            <w:r>
+              <w:rPr>
+                <w:sz w:val="24"/>
+                <w:szCs w:val="24"/>
+              </w:rPr>
+              <w:t>22/04/15</w:t>
+            </w:r>
+          </w:p>
+        </w:tc>
+        <w:tc>
+          <w:tcPr>
+            <w:tcW w:w="2970" w:type="dxa"/>
+          </w:tcPr>
+          <w:p>
+            <w:pPr>
+              <w:rPr>
+                <w:sz w:val="24"/>
+                <w:szCs w:val="24"/>
+              </w:rPr>
+            </w:pPr>
+            <w:r>
+              <w:rPr>
+                <w:sz w:val="24"/>
+                <w:szCs w:val="24"/>
+              </w:rPr>
+              <w:t>Correção de requisitos funcionais</w:t>
+            </w:r>
+          </w:p>
+        </w:tc>
+      </w:tr>
     </w:tbl>
     <w:p>
       <w:pPr>
@@ -891,6 +998,7 @@
         <w:rPr>
           <w:rFonts w:asciiTheme="minorHAnsi" w:hAnsiTheme="minorHAnsi" w:cs="LiberationSerif"/>
         </w:rPr>
+        <w:lastRenderedPageBreak/>
         <w:t>plataforma</w:t>
       </w:r>
       <w:proofErr w:type="gramEnd"/>
@@ -1429,6 +1537,7 @@
           <w:sz w:val="24"/>
           <w:szCs w:val="24"/>
         </w:rPr>
+        <w:lastRenderedPageBreak/>
         <w:t>3.1</w:t>
       </w:r>
       <w:r>
@@ -1539,7 +1648,6 @@
           <w:sz w:val="24"/>
           <w:szCs w:val="24"/>
         </w:rPr>
-        <w:lastRenderedPageBreak/>
         <w:t>para</w:t>
       </w:r>
       <w:proofErr w:type="gramEnd"/>
@@ -1626,16 +1734,46 @@
           <w:sz w:val="24"/>
           <w:szCs w:val="24"/>
         </w:rPr>
-        <w:t xml:space="preserve"> Iniciar: </w:t>
-      </w:r>
-      <w:r>
-        <w:rPr>
-          <w:rFonts w:cs="LiberationSerif"/>
-          <w:sz w:val="24"/>
-          <w:szCs w:val="24"/>
-        </w:rPr>
-        <w:t>O programa deve apresentar a opção de menu</w:t>
-      </w:r>
+        <w:t xml:space="preserve"> Iniciar</w:t>
+      </w:r>
+      <w:r>
+        <w:rPr>
+          <w:rFonts w:cs="LiberationSerif-Bold"/>
+          <w:b/>
+          <w:bCs/>
+          <w:sz w:val="24"/>
+          <w:szCs w:val="24"/>
+        </w:rPr>
+        <w:t xml:space="preserve"> partida</w:t>
+      </w:r>
+      <w:r>
+        <w:rPr>
+          <w:rFonts w:cs="LiberationSerif-Bold"/>
+          <w:b/>
+          <w:bCs/>
+          <w:sz w:val="24"/>
+          <w:szCs w:val="24"/>
+        </w:rPr>
+        <w:t xml:space="preserve">: </w:t>
+      </w:r>
+      <w:r>
+        <w:rPr>
+          <w:rFonts w:cs="LiberationSerif"/>
+          <w:sz w:val="24"/>
+          <w:szCs w:val="24"/>
+        </w:rPr>
+        <w:t xml:space="preserve">O programa deve apresentar a opção de </w:t>
+      </w:r>
+      <w:proofErr w:type="gramStart"/>
+      <w:r>
+        <w:rPr>
+          <w:rFonts w:cs="LiberationSerif"/>
+          <w:sz w:val="24"/>
+          <w:szCs w:val="24"/>
+        </w:rPr>
+        <w:t>menu</w:t>
+      </w:r>
+      <w:proofErr w:type="gramEnd"/>
     </w:p>
     <w:p>
       <w:pPr>
@@ -1675,6 +1813,8 @@
         </w:rPr>
         <w:t>A opção só estará habilitada quando o jogador estiver conectado.</w:t>
       </w:r>
+      <w:bookmarkStart w:id="0" w:name="_GoBack"/>
+      <w:bookmarkEnd w:id="0"/>
     </w:p>
     <w:p>
       <w:pPr>
@@ -2250,16 +2390,7 @@
           <w:sz w:val="24"/>
           <w:szCs w:val="24"/>
         </w:rPr>
-        <w:t xml:space="preserve"> realizada a ação, o programa irá verificar se o jogador que terá a próxima vez está com 0 pontos de vida. Caso esteja, o </w:t>
-      </w:r>
-      <w:r>
-        <w:rPr>
-          <w:rFonts w:cs="LiberationSerif"/>
-          <w:sz w:val="24"/>
-          <w:szCs w:val="24"/>
-        </w:rPr>
-        <w:lastRenderedPageBreak/>
-        <w:t xml:space="preserve">sistema declara vitória ao jogador cuja vila está com mais que </w:t>
+        <w:t xml:space="preserve"> realizada a ação, o programa irá verificar se o jogador que terá a próxima vez está com 0 pontos de vida. Caso esteja, o sistema declara vitória ao jogador cuja vila está com mais que </w:t>
       </w:r>
       <w:proofErr w:type="gramStart"/>
       <w:r>
@@ -2278,6 +2409,110 @@
           <w:szCs w:val="24"/>
         </w:rPr>
         <w:t xml:space="preserve"> pontos de vida. Caso contrário, o programa habilita a ação do próximo jogador. </w:t>
+      </w:r>
+    </w:p>
+    <w:p>
+      <w:pPr>
+        <w:autoSpaceDE w:val="0"/>
+        <w:autoSpaceDN w:val="0"/>
+        <w:adjustRightInd w:val="0"/>
+        <w:spacing w:after="0" w:line="240" w:lineRule="auto"/>
+        <w:rPr>
+          <w:rFonts w:cs="LiberationSerif"/>
+          <w:sz w:val="24"/>
+          <w:szCs w:val="24"/>
+        </w:rPr>
+      </w:pPr>
+    </w:p>
+    <w:p>
+      <w:pPr>
+        <w:autoSpaceDE w:val="0"/>
+        <w:autoSpaceDN w:val="0"/>
+        <w:adjustRightInd w:val="0"/>
+        <w:spacing w:after="0" w:line="240" w:lineRule="auto"/>
+        <w:rPr>
+          <w:rFonts w:cs="LiberationSerif"/>
+          <w:sz w:val="24"/>
+          <w:szCs w:val="24"/>
+        </w:rPr>
+      </w:pPr>
+      <w:r>
+        <w:rPr>
+          <w:rFonts w:cs="LiberationSerif"/>
+          <w:b/>
+          <w:sz w:val="24"/>
+          <w:szCs w:val="24"/>
+        </w:rPr>
+        <w:t>3</w:t>
+      </w:r>
+      <w:r>
+        <w:rPr>
+          <w:rFonts w:cs="LiberationSerif"/>
+          <w:b/>
+          <w:sz w:val="24"/>
+          <w:szCs w:val="24"/>
+        </w:rPr>
+        <w:t>.1.12. Procedimento de iniciar t</w:t>
+      </w:r>
+      <w:r>
+        <w:rPr>
+          <w:rFonts w:cs="LiberationSerif"/>
+          <w:b/>
+          <w:sz w:val="24"/>
+          <w:szCs w:val="24"/>
+        </w:rPr>
+        <w:t>urno</w:t>
+      </w:r>
+      <w:r>
+        <w:rPr>
+          <w:rFonts w:cs="LiberationSerif"/>
+          <w:sz w:val="24"/>
+          <w:szCs w:val="24"/>
+        </w:rPr>
+        <w:t>: Caso seja o primeiro turno o sistema deve determinar quem inicia e após habilitar a escolha da ação. Caso não seja o primeiro, apenas habilitar a escolha da ação.</w:t>
+      </w:r>
+    </w:p>
+    <w:p>
+      <w:pPr>
+        <w:autoSpaceDE w:val="0"/>
+        <w:autoSpaceDN w:val="0"/>
+        <w:adjustRightInd w:val="0"/>
+        <w:spacing w:after="0" w:line="240" w:lineRule="auto"/>
+        <w:rPr>
+          <w:rFonts w:cs="LiberationSerif"/>
+          <w:sz w:val="24"/>
+          <w:szCs w:val="24"/>
+        </w:rPr>
+      </w:pPr>
+    </w:p>
+    <w:p>
+      <w:pPr>
+        <w:autoSpaceDE w:val="0"/>
+        <w:autoSpaceDN w:val="0"/>
+        <w:adjustRightInd w:val="0"/>
+        <w:spacing w:after="0" w:line="240" w:lineRule="auto"/>
+        <w:rPr>
+          <w:rFonts w:cs="LiberationSerif"/>
+          <w:sz w:val="24"/>
+          <w:szCs w:val="24"/>
+        </w:rPr>
+      </w:pPr>
+      <w:r>
+        <w:rPr>
+          <w:rFonts w:cs="LiberationSerif"/>
+          <w:b/>
+          <w:sz w:val="24"/>
+          <w:szCs w:val="24"/>
+        </w:rPr>
+        <w:t>3.1.13 Procedimento de declaração do vencedor</w:t>
+      </w:r>
+      <w:r>
+        <w:rPr>
+          <w:rFonts w:cs="LiberationSerif"/>
+          <w:sz w:val="24"/>
+          <w:szCs w:val="24"/>
+        </w:rPr>
+        <w:t xml:space="preserve">: O sistema deve avisar ambos os jogadores de que a partida está terminada e que um dos jogadores é o vencedor. </w:t>
       </w:r>
     </w:p>
     <w:p>
@@ -2511,8 +2746,6 @@
           <w:szCs w:val="24"/>
         </w:rPr>
       </w:pPr>
-      <w:bookmarkStart w:id="0" w:name="_GoBack"/>
-      <w:bookmarkEnd w:id="0"/>
     </w:p>
     <w:p>
       <w:pPr>
@@ -2582,132 +2815,112 @@
           <w:sz w:val="24"/>
           <w:szCs w:val="24"/>
         </w:rPr>
-        <w:t>3.2.4</w:t>
-      </w:r>
-      <w:r>
-        <w:rPr>
-          <w:rFonts w:cs="LiberationSerif-Bold"/>
-          <w:b/>
-          <w:bCs/>
-          <w:sz w:val="24"/>
-          <w:szCs w:val="24"/>
-        </w:rPr>
+        <w:t xml:space="preserve">3.2.4 </w:t>
+      </w:r>
+      <w:r>
+        <w:rPr>
+          <w:rFonts w:cs="LiberationSerif-Bold"/>
+          <w:b/>
+          <w:bCs/>
+          <w:sz w:val="24"/>
+          <w:szCs w:val="24"/>
+        </w:rPr>
+        <w:t>Tecnologia da interface gráfica</w:t>
+      </w:r>
+      <w:r>
+        <w:rPr>
+          <w:rFonts w:cs="LiberationSerif-Bold"/>
+          <w:bCs/>
+          <w:sz w:val="24"/>
+          <w:szCs w:val="24"/>
+        </w:rPr>
+        <w:t>: Será utilizado o pacote SWING do Java.</w:t>
+      </w:r>
+    </w:p>
+    <w:p>
+      <w:pPr>
+        <w:autoSpaceDE w:val="0"/>
+        <w:autoSpaceDN w:val="0"/>
+        <w:adjustRightInd w:val="0"/>
+        <w:spacing w:after="0" w:line="240" w:lineRule="auto"/>
+        <w:rPr>
+          <w:rFonts w:cs="LiberationSerif-Bold"/>
+          <w:bCs/>
+          <w:sz w:val="24"/>
+          <w:szCs w:val="24"/>
+        </w:rPr>
+      </w:pPr>
+    </w:p>
+    <w:p>
+      <w:pPr>
+        <w:autoSpaceDE w:val="0"/>
+        <w:autoSpaceDN w:val="0"/>
+        <w:adjustRightInd w:val="0"/>
+        <w:spacing w:after="0" w:line="240" w:lineRule="auto"/>
+      </w:pPr>
+      <w:r>
+        <w:rPr>
+          <w:rFonts w:cs="LiberationSerif-Bold"/>
+          <w:b/>
+          <w:bCs/>
+          <w:sz w:val="24"/>
+          <w:szCs w:val="24"/>
+        </w:rPr>
+        <w:t xml:space="preserve">3.2.5 </w:t>
+      </w:r>
+      <w:r>
+        <w:rPr>
+          <w:b/>
+        </w:rPr>
+        <w:t>Escolha de posição na tela</w:t>
+      </w:r>
+      <w:r>
+        <w:t>: Ao ser iniciada a partida, o jogador que clicou em “Iniciar” recebe a aldeia superior, e o outro a inferior.</w:t>
+      </w:r>
+    </w:p>
+    <w:p>
+      <w:pPr>
+        <w:autoSpaceDE w:val="0"/>
+        <w:autoSpaceDN w:val="0"/>
+        <w:adjustRightInd w:val="0"/>
+        <w:spacing w:after="0" w:line="240" w:lineRule="auto"/>
+      </w:pPr>
+    </w:p>
+    <w:p>
+      <w:pPr>
+        <w:autoSpaceDE w:val="0"/>
+        <w:autoSpaceDN w:val="0"/>
+        <w:adjustRightInd w:val="0"/>
+        <w:spacing w:after="0" w:line="240" w:lineRule="auto"/>
+      </w:pPr>
+      <w:r>
+        <w:rPr>
+          <w:b/>
+        </w:rPr>
+        <w:t>4.</w:t>
+      </w:r>
+      <w:r>
+        <w:rPr>
+          <w:rFonts w:cs="LiberationSerif-Bold"/>
+          <w:b/>
+          <w:bCs/>
+          <w:sz w:val="24"/>
+          <w:szCs w:val="24"/>
+        </w:rPr>
+        <w:t xml:space="preserve"> Esboço da interface gráfica</w:t>
+      </w:r>
+      <w:r>
+        <w:rPr>
+          <w:rFonts w:cs="LiberationSerif-Bold"/>
+          <w:bCs/>
+          <w:sz w:val="24"/>
+          <w:szCs w:val="24"/>
+        </w:rPr>
+        <w:t>:</w:t>
+      </w:r>
+      <w:r>
         <w:t xml:space="preserve"> </w:t>
       </w:r>
-      <w:r>
-        <w:rPr>
-          <w:rFonts w:cs="LiberationSerif-Bold"/>
-          <w:b/>
-          <w:bCs/>
-          <w:sz w:val="24"/>
-          <w:szCs w:val="24"/>
-        </w:rPr>
-        <w:t>Tecnologia da interface gráfica</w:t>
-      </w:r>
-      <w:r>
-        <w:rPr>
-          <w:rFonts w:cs="LiberationSerif-Bold"/>
-          <w:bCs/>
-          <w:sz w:val="24"/>
-          <w:szCs w:val="24"/>
-        </w:rPr>
-        <w:t>: Será utilizado o pacote SWING do Java.</w:t>
-      </w:r>
-    </w:p>
-    <w:p>
-      <w:pPr>
-        <w:autoSpaceDE w:val="0"/>
-        <w:autoSpaceDN w:val="0"/>
-        <w:adjustRightInd w:val="0"/>
-        <w:spacing w:after="0" w:line="240" w:lineRule="auto"/>
-        <w:rPr>
-          <w:rFonts w:cs="LiberationSerif-Bold"/>
-          <w:bCs/>
-          <w:sz w:val="24"/>
-          <w:szCs w:val="24"/>
-        </w:rPr>
-      </w:pPr>
-    </w:p>
-    <w:p>
-      <w:pPr>
-        <w:autoSpaceDE w:val="0"/>
-        <w:autoSpaceDN w:val="0"/>
-        <w:adjustRightInd w:val="0"/>
-        <w:spacing w:after="0" w:line="240" w:lineRule="auto"/>
-      </w:pPr>
-      <w:r>
-        <w:rPr>
-          <w:rFonts w:cs="LiberationSerif-Bold"/>
-          <w:b/>
-          <w:bCs/>
-          <w:sz w:val="24"/>
-          <w:szCs w:val="24"/>
-        </w:rPr>
-        <w:t xml:space="preserve">3.2.5 </w:t>
-      </w:r>
-      <w:r>
-        <w:rPr>
-          <w:b/>
-        </w:rPr>
-        <w:t>Escolha de posição na tela</w:t>
-      </w:r>
-      <w:r>
-        <w:t>: Ao ser iniciada a partida, o jogador que clicou em “Iniciar” recebe a aldeia superior, e o outro a inferior.</w:t>
-      </w:r>
-    </w:p>
-    <w:p>
-      <w:pPr>
-        <w:autoSpaceDE w:val="0"/>
-        <w:autoSpaceDN w:val="0"/>
-        <w:adjustRightInd w:val="0"/>
-        <w:spacing w:after="0" w:line="240" w:lineRule="auto"/>
-      </w:pPr>
-    </w:p>
-    <w:p>
-      <w:pPr>
-        <w:autoSpaceDE w:val="0"/>
-        <w:autoSpaceDN w:val="0"/>
-        <w:adjustRightInd w:val="0"/>
-        <w:spacing w:after="0" w:line="240" w:lineRule="auto"/>
-      </w:pPr>
-      <w:r>
-        <w:rPr>
-          <w:b/>
-        </w:rPr>
-        <w:t>4.</w:t>
-      </w:r>
-      <w:r>
-        <w:rPr>
-          <w:rFonts w:cs="LiberationSerif-Bold"/>
-          <w:b/>
-          <w:bCs/>
-          <w:sz w:val="24"/>
-          <w:szCs w:val="24"/>
-        </w:rPr>
-        <w:t xml:space="preserve"> </w:t>
-      </w:r>
-      <w:r>
-        <w:rPr>
-          <w:rFonts w:cs="LiberationSerif-Bold"/>
-          <w:b/>
-          <w:bCs/>
-          <w:sz w:val="24"/>
-          <w:szCs w:val="24"/>
-        </w:rPr>
-        <w:t>Esboço da interface gráfica</w:t>
-      </w:r>
-      <w:r>
-        <w:rPr>
-          <w:rFonts w:cs="LiberationSerif-Bold"/>
-          <w:bCs/>
-          <w:sz w:val="24"/>
-          <w:szCs w:val="24"/>
-        </w:rPr>
-        <w:t>:</w:t>
-      </w:r>
-      <w:r>
-        <w:t xml:space="preserve"> </w:t>
-      </w:r>
     </w:p>
     <w:p>
       <w:pPr>
@@ -2729,6 +2942,7 @@
           <w:szCs w:val="24"/>
           <w:lang w:eastAsia="pt-BR"/>
         </w:rPr>
+        <w:lastRenderedPageBreak/>
         <w:drawing>
           <wp:inline distT="0" distB="0" distL="0" distR="0">
             <wp:extent cx="5391150" cy="4147820"/>
@@ -3769,6 +3983,7 @@
   <w:style w:type="character" w:default="1" w:styleId="Fontepargpadro">
     <w:name w:val="Default Paragraph Font"/>
     <w:uiPriority w:val="1"/>
+    <w:semiHidden/>
     <w:unhideWhenUsed/>
   </w:style>
   <w:style w:type="table" w:default="1" w:styleId="Tabelanormal">
@@ -4068,6 +4283,7 @@
   <w:style w:type="character" w:default="1" w:styleId="Fontepargpadro">
     <w:name w:val="Default Paragraph Font"/>
     <w:uiPriority w:val="1"/>
+    <w:semiHidden/>
     <w:unhideWhenUsed/>
   </w:style>
   <w:style w:type="table" w:default="1" w:styleId="Tabelanormal">
@@ -4470,7 +4686,7 @@
 </file>
 
 <file path=customXml/itemProps1.xml><?xml version="1.0" encoding="utf-8"?>
-<ds:datastoreItem xmlns:ds="http://schemas.openxmlformats.org/officeDocument/2006/customXml" ds:itemID="{837CFF2A-7134-487A-BD8D-D4357DB79003}">
+<ds:datastoreItem xmlns:ds="http://schemas.openxmlformats.org/officeDocument/2006/customXml" ds:itemID="{C0DEBF39-91D9-4357-A127-A76F9156AA20}">
   <ds:schemaRefs>
     <ds:schemaRef ds:uri="http://schemas.openxmlformats.org/officeDocument/2006/bibliography"/>
   </ds:schemaRefs>

</xml_diff>

<commit_message>
Commit meio que final
</commit_message>
<xml_diff>
--- a/DOCS/ESPECIFICAÇÃO DE REQUISITOS.docx
+++ b/DOCS/ESPECIFICAÇÃO DE REQUISITOS.docx
@@ -410,6 +410,141 @@
           </w:p>
         </w:tc>
       </w:tr>
+      <w:tr>
+        <w:tc>
+          <w:tcPr>
+            <w:tcW w:w="1271" w:type="dxa"/>
+          </w:tcPr>
+          <w:p>
+            <w:pPr>
+              <w:rPr>
+                <w:sz w:val="24"/>
+                <w:szCs w:val="24"/>
+              </w:rPr>
+            </w:pPr>
+            <w:r>
+              <w:rPr>
+                <w:sz w:val="24"/>
+                <w:szCs w:val="24"/>
+              </w:rPr>
+              <w:t>1.1</w:t>
+            </w:r>
+          </w:p>
+        </w:tc>
+        <w:tc>
+          <w:tcPr>
+            <w:tcW w:w="2693" w:type="dxa"/>
+          </w:tcPr>
+          <w:p>
+            <w:pPr>
+              <w:spacing w:after="160" w:line="259" w:lineRule="auto"/>
+              <w:rPr>
+                <w:sz w:val="24"/>
+                <w:szCs w:val="24"/>
+              </w:rPr>
+            </w:pPr>
+            <w:r>
+              <w:rPr>
+                <w:sz w:val="24"/>
+                <w:szCs w:val="24"/>
+              </w:rPr>
+              <w:t>Lucas F. da Costa</w:t>
+            </w:r>
+          </w:p>
+          <w:p>
+            <w:pPr>
+              <w:rPr>
+                <w:sz w:val="24"/>
+                <w:szCs w:val="24"/>
+              </w:rPr>
+            </w:pPr>
+            <w:r>
+              <w:rPr>
+                <w:sz w:val="24"/>
+                <w:szCs w:val="24"/>
+              </w:rPr>
+              <w:t xml:space="preserve">Henrique </w:t>
+            </w:r>
+            <w:proofErr w:type="spellStart"/>
+            <w:r>
+              <w:rPr>
+                <w:sz w:val="24"/>
+                <w:szCs w:val="24"/>
+              </w:rPr>
+              <w:t>Prandi</w:t>
+            </w:r>
+            <w:proofErr w:type="spellEnd"/>
+          </w:p>
+        </w:tc>
+        <w:tc>
+          <w:tcPr>
+            <w:tcW w:w="1560" w:type="dxa"/>
+          </w:tcPr>
+          <w:p>
+            <w:pPr>
+              <w:rPr>
+                <w:sz w:val="24"/>
+                <w:szCs w:val="24"/>
+              </w:rPr>
+            </w:pPr>
+            <w:r>
+              <w:rPr>
+                <w:sz w:val="24"/>
+                <w:szCs w:val="24"/>
+              </w:rPr>
+              <w:t>15</w:t>
+            </w:r>
+            <w:r>
+              <w:rPr>
+                <w:sz w:val="24"/>
+                <w:szCs w:val="24"/>
+              </w:rPr>
+              <w:t>/0</w:t>
+            </w:r>
+            <w:r>
+              <w:rPr>
+                <w:sz w:val="24"/>
+                <w:szCs w:val="24"/>
+              </w:rPr>
+              <w:t>6</w:t>
+            </w:r>
+            <w:r>
+              <w:rPr>
+                <w:sz w:val="24"/>
+                <w:szCs w:val="24"/>
+              </w:rPr>
+              <w:t>/15</w:t>
+            </w:r>
+          </w:p>
+        </w:tc>
+        <w:tc>
+          <w:tcPr>
+            <w:tcW w:w="2970" w:type="dxa"/>
+          </w:tcPr>
+          <w:p>
+            <w:pPr>
+              <w:rPr>
+                <w:sz w:val="24"/>
+                <w:szCs w:val="24"/>
+              </w:rPr>
+            </w:pPr>
+            <w:r>
+              <w:rPr>
+                <w:sz w:val="24"/>
+                <w:szCs w:val="24"/>
+              </w:rPr>
+              <w:t>Revisão</w:t>
+            </w:r>
+            <w:r>
+              <w:rPr>
+                <w:sz w:val="24"/>
+                <w:szCs w:val="24"/>
+              </w:rPr>
+              <w:t xml:space="preserve"> de requisitos funcionais</w:t>
+            </w:r>
+          </w:p>
+        </w:tc>
+      </w:tr>
     </w:tbl>
     <w:p>
       <w:pPr>
@@ -891,6 +1026,7 @@
           <w:sz w:val="24"/>
           <w:szCs w:val="24"/>
         </w:rPr>
+        <w:lastRenderedPageBreak/>
         <w:t xml:space="preserve">· </w:t>
       </w:r>
       <w:r>
@@ -998,7 +1134,6 @@
         <w:rPr>
           <w:rFonts w:asciiTheme="minorHAnsi" w:hAnsiTheme="minorHAnsi" w:cs="LiberationSerif"/>
         </w:rPr>
-        <w:lastRenderedPageBreak/>
         <w:t>plataforma</w:t>
       </w:r>
       <w:proofErr w:type="gramEnd"/>
@@ -1497,6 +1632,7 @@
           <w:sz w:val="28"/>
           <w:szCs w:val="28"/>
         </w:rPr>
+        <w:lastRenderedPageBreak/>
         <w:t>3. Requisitos de Software</w:t>
       </w:r>
     </w:p>
@@ -1537,7 +1673,6 @@
           <w:sz w:val="24"/>
           <w:szCs w:val="24"/>
         </w:rPr>
-        <w:lastRenderedPageBreak/>
         <w:t>3.1</w:t>
       </w:r>
       <w:r>
@@ -1568,20 +1703,106 @@
         <w:adjustRightInd w:val="0"/>
         <w:spacing w:after="0" w:line="240" w:lineRule="auto"/>
         <w:rPr>
+          <w:rFonts w:cs="LiberationSerif"/>
+          <w:sz w:val="24"/>
+          <w:szCs w:val="24"/>
+        </w:rPr>
+      </w:pPr>
+    </w:p>
+    <w:p>
+      <w:pPr>
+        <w:autoSpaceDE w:val="0"/>
+        <w:autoSpaceDN w:val="0"/>
+        <w:adjustRightInd w:val="0"/>
+        <w:spacing w:after="0" w:line="240" w:lineRule="auto"/>
+        <w:rPr>
+          <w:rFonts w:cs="LiberationSerif"/>
+          <w:sz w:val="24"/>
+          <w:szCs w:val="24"/>
+        </w:rPr>
+      </w:pPr>
+      <w:r>
+        <w:rPr>
           <w:rFonts w:cs="LiberationSerif-Bold"/>
           <w:b/>
           <w:bCs/>
           <w:sz w:val="24"/>
           <w:szCs w:val="24"/>
         </w:rPr>
-      </w:pPr>
-    </w:p>
-    <w:p>
-      <w:pPr>
-        <w:autoSpaceDE w:val="0"/>
-        <w:autoSpaceDN w:val="0"/>
-        <w:adjustRightInd w:val="0"/>
-        <w:spacing w:after="0" w:line="240" w:lineRule="auto"/>
+        <w:t>3.1.1</w:t>
+      </w:r>
+      <w:r>
+        <w:rPr>
+          <w:rFonts w:cs="LiberationSerif-Bold"/>
+          <w:b/>
+          <w:bCs/>
+          <w:sz w:val="24"/>
+          <w:szCs w:val="24"/>
+        </w:rPr>
+        <w:t>.</w:t>
+      </w:r>
+      <w:r>
+        <w:rPr>
+          <w:rFonts w:cs="LiberationSerif-Bold"/>
+          <w:b/>
+          <w:bCs/>
+          <w:sz w:val="24"/>
+          <w:szCs w:val="24"/>
+        </w:rPr>
+        <w:t xml:space="preserve"> Iniciar</w:t>
+      </w:r>
+      <w:r>
+        <w:rPr>
+          <w:rFonts w:cs="LiberationSerif-Bold"/>
+          <w:b/>
+          <w:bCs/>
+          <w:sz w:val="24"/>
+          <w:szCs w:val="24"/>
+        </w:rPr>
+        <w:t xml:space="preserve"> partida</w:t>
+      </w:r>
+      <w:r>
+        <w:rPr>
+          <w:rFonts w:cs="LiberationSerif-Bold"/>
+          <w:b/>
+          <w:bCs/>
+          <w:sz w:val="24"/>
+          <w:szCs w:val="24"/>
+        </w:rPr>
+        <w:t xml:space="preserve">: </w:t>
+      </w:r>
+      <w:r>
+        <w:rPr>
+          <w:rFonts w:cs="LiberationSerif"/>
+          <w:sz w:val="24"/>
+          <w:szCs w:val="24"/>
+        </w:rPr>
+        <w:t xml:space="preserve">O programa deve apresentar a opção de </w:t>
+      </w:r>
+      <w:proofErr w:type="gramStart"/>
+      <w:r>
+        <w:rPr>
+          <w:rFonts w:cs="LiberationSerif"/>
+          <w:sz w:val="24"/>
+          <w:szCs w:val="24"/>
+        </w:rPr>
+        <w:t>menu</w:t>
+      </w:r>
+      <w:proofErr w:type="gramEnd"/>
+    </w:p>
+    <w:p>
+      <w:pPr>
+        <w:autoSpaceDE w:val="0"/>
+        <w:autoSpaceDN w:val="0"/>
+        <w:adjustRightInd w:val="0"/>
+        <w:spacing w:after="0" w:line="240" w:lineRule="auto"/>
+        <w:rPr>
+          <w:rFonts w:cs="LiberationSerif"/>
+          <w:sz w:val="24"/>
+          <w:szCs w:val="24"/>
+        </w:rPr>
+      </w:pPr>
+      <w:r>
         <w:rPr>
           <w:rFonts w:cs="LiberationSerif-Italic"/>
           <w:i/>
@@ -1589,58 +1810,753 @@
           <w:sz w:val="24"/>
           <w:szCs w:val="24"/>
         </w:rPr>
-      </w:pPr>
-      <w:r>
-        <w:rPr>
-          <w:rFonts w:cs="LiberationSerif-Bold"/>
-          <w:b/>
-          <w:bCs/>
-          <w:sz w:val="24"/>
-          <w:szCs w:val="24"/>
-        </w:rPr>
-        <w:t xml:space="preserve">3.1.1. </w:t>
-      </w:r>
-      <w:r>
-        <w:rPr>
-          <w:rFonts w:cs="LiberationSerif-Bold"/>
-          <w:b/>
-          <w:bCs/>
-          <w:sz w:val="24"/>
-          <w:szCs w:val="24"/>
-        </w:rPr>
-        <w:t xml:space="preserve">Conectar: </w:t>
-      </w:r>
-      <w:r>
-        <w:rPr>
-          <w:rFonts w:cs="LiberationSerif"/>
-          <w:sz w:val="24"/>
-          <w:szCs w:val="24"/>
-        </w:rPr>
-        <w:t xml:space="preserve">O programa deve ter a opção de menu </w:t>
-      </w:r>
-      <w:r>
-        <w:rPr>
-          <w:rFonts w:cs="LiberationSerif-Italic"/>
-          <w:i/>
-          <w:iCs/>
-          <w:sz w:val="24"/>
-          <w:szCs w:val="24"/>
-        </w:rPr>
-        <w:t>“Conectar”</w:t>
-      </w:r>
-    </w:p>
-    <w:p>
-      <w:pPr>
-        <w:autoSpaceDE w:val="0"/>
-        <w:autoSpaceDN w:val="0"/>
-        <w:adjustRightInd w:val="0"/>
-        <w:spacing w:after="0" w:line="240" w:lineRule="auto"/>
-        <w:rPr>
-          <w:rFonts w:cs="LiberationSerif"/>
-          <w:sz w:val="24"/>
-          <w:szCs w:val="24"/>
-        </w:rPr>
-      </w:pPr>
+        <w:t xml:space="preserve">“Iniciar” </w:t>
+      </w:r>
+      <w:r>
+        <w:rPr>
+          <w:rFonts w:cs="LiberationSerif"/>
+          <w:sz w:val="24"/>
+          <w:szCs w:val="24"/>
+        </w:rPr>
+        <w:t xml:space="preserve">para início de uma nova partida. </w:t>
+      </w:r>
+      <w:r>
+        <w:rPr>
+          <w:rFonts w:cs="LiberationSerif"/>
+          <w:sz w:val="24"/>
+          <w:szCs w:val="24"/>
+        </w:rPr>
+        <w:t>A opção só estará habilitada quando o jogador estiver conectado.</w:t>
+      </w:r>
+    </w:p>
+    <w:p>
+      <w:pPr>
+        <w:autoSpaceDE w:val="0"/>
+        <w:autoSpaceDN w:val="0"/>
+        <w:adjustRightInd w:val="0"/>
+        <w:spacing w:after="0" w:line="240" w:lineRule="auto"/>
+        <w:rPr>
+          <w:rFonts w:cs="LiberationSerif"/>
+          <w:sz w:val="24"/>
+          <w:szCs w:val="24"/>
+        </w:rPr>
+      </w:pPr>
+    </w:p>
+    <w:p>
+      <w:pPr>
+        <w:autoSpaceDE w:val="0"/>
+        <w:autoSpaceDN w:val="0"/>
+        <w:adjustRightInd w:val="0"/>
+        <w:spacing w:after="0" w:line="240" w:lineRule="auto"/>
+        <w:rPr>
+          <w:rFonts w:cs="LiberationSerif"/>
+          <w:sz w:val="24"/>
+          <w:szCs w:val="24"/>
+        </w:rPr>
+      </w:pPr>
+      <w:r>
+        <w:rPr>
+          <w:rFonts w:cs="LiberationSerif"/>
+          <w:b/>
+          <w:sz w:val="24"/>
+          <w:szCs w:val="24"/>
+        </w:rPr>
+        <w:t>3.1.2</w:t>
+      </w:r>
+      <w:r>
+        <w:rPr>
+          <w:rFonts w:cs="LiberationSerif"/>
+          <w:b/>
+          <w:sz w:val="24"/>
+          <w:szCs w:val="24"/>
+        </w:rPr>
+        <w:t>.</w:t>
+      </w:r>
+      <w:r>
+        <w:rPr>
+          <w:rFonts w:cs="LiberationSerif"/>
+          <w:b/>
+          <w:sz w:val="24"/>
+          <w:szCs w:val="24"/>
+        </w:rPr>
+        <w:t xml:space="preserve"> Fechar</w:t>
+      </w:r>
+      <w:r>
+        <w:rPr>
+          <w:rFonts w:cs="LiberationSerif"/>
+          <w:sz w:val="24"/>
+          <w:szCs w:val="24"/>
+        </w:rPr>
+        <w:t>: O programa deve apresentar a opção de ser fechado a qualquer momento, apresentando uma mensagem de confirmação, permitindo confirmar ou cancelar.</w:t>
+      </w:r>
+    </w:p>
+    <w:p>
+      <w:pPr>
+        <w:autoSpaceDE w:val="0"/>
+        <w:autoSpaceDN w:val="0"/>
+        <w:adjustRightInd w:val="0"/>
+        <w:spacing w:after="0" w:line="240" w:lineRule="auto"/>
+        <w:rPr>
+          <w:rFonts w:cs="LiberationSerif"/>
+          <w:sz w:val="24"/>
+          <w:szCs w:val="24"/>
+        </w:rPr>
+      </w:pPr>
+    </w:p>
+    <w:p>
+      <w:pPr>
+        <w:autoSpaceDE w:val="0"/>
+        <w:autoSpaceDN w:val="0"/>
+        <w:adjustRightInd w:val="0"/>
+        <w:spacing w:after="0" w:line="240" w:lineRule="auto"/>
+        <w:rPr>
+          <w:rFonts w:cs="LiberationSerif"/>
+          <w:sz w:val="24"/>
+          <w:szCs w:val="24"/>
+        </w:rPr>
+      </w:pPr>
+      <w:r>
+        <w:rPr>
+          <w:rFonts w:cs="LiberationSerif"/>
+          <w:b/>
+          <w:sz w:val="24"/>
+          <w:szCs w:val="24"/>
+        </w:rPr>
+        <w:t>3.1.3</w:t>
+      </w:r>
+      <w:r>
+        <w:rPr>
+          <w:rFonts w:cs="LiberationSerif"/>
+          <w:b/>
+          <w:sz w:val="24"/>
+          <w:szCs w:val="24"/>
+        </w:rPr>
+        <w:t>.</w:t>
+      </w:r>
+      <w:r>
+        <w:rPr>
+          <w:rFonts w:cs="LiberationSerif"/>
+          <w:b/>
+          <w:sz w:val="24"/>
+          <w:szCs w:val="24"/>
+        </w:rPr>
+        <w:t xml:space="preserve"> Escolha de quem inicia</w:t>
+      </w:r>
+      <w:r>
+        <w:rPr>
+          <w:rFonts w:cs="LiberationSerif"/>
+          <w:sz w:val="24"/>
+          <w:szCs w:val="24"/>
+        </w:rPr>
+        <w:t xml:space="preserve">: </w:t>
+      </w:r>
+      <w:r>
+        <w:rPr>
+          <w:rFonts w:cs="LiberationSerif"/>
+          <w:sz w:val="24"/>
+          <w:szCs w:val="24"/>
+        </w:rPr>
+        <w:t>O jogador que iniciar a partida será o primeiro a jogar.</w:t>
+      </w:r>
+    </w:p>
+    <w:p>
+      <w:pPr>
+        <w:autoSpaceDE w:val="0"/>
+        <w:autoSpaceDN w:val="0"/>
+        <w:adjustRightInd w:val="0"/>
+        <w:spacing w:after="0" w:line="240" w:lineRule="auto"/>
+        <w:rPr>
+          <w:rFonts w:cs="LiberationSerif"/>
+          <w:sz w:val="24"/>
+          <w:szCs w:val="24"/>
+        </w:rPr>
+      </w:pPr>
+    </w:p>
+    <w:p>
+      <w:pPr>
+        <w:autoSpaceDE w:val="0"/>
+        <w:autoSpaceDN w:val="0"/>
+        <w:adjustRightInd w:val="0"/>
+        <w:spacing w:after="0" w:line="240" w:lineRule="auto"/>
+        <w:rPr>
+          <w:rFonts w:cs="LiberationSerif"/>
+          <w:sz w:val="24"/>
+          <w:szCs w:val="24"/>
+        </w:rPr>
+      </w:pPr>
+      <w:r>
+        <w:rPr>
+          <w:rFonts w:cs="LiberationSerif"/>
+          <w:b/>
+          <w:sz w:val="24"/>
+          <w:szCs w:val="24"/>
+        </w:rPr>
+        <w:t>3.1.4</w:t>
+      </w:r>
+      <w:r>
+        <w:rPr>
+          <w:rFonts w:cs="LiberationSerif"/>
+          <w:b/>
+          <w:sz w:val="24"/>
+          <w:szCs w:val="24"/>
+        </w:rPr>
+        <w:t>.</w:t>
+      </w:r>
+      <w:r>
+        <w:rPr>
+          <w:rFonts w:cs="LiberationSerif"/>
+          <w:b/>
+          <w:sz w:val="24"/>
+          <w:szCs w:val="24"/>
+        </w:rPr>
+        <w:t xml:space="preserve"> </w:t>
+      </w:r>
+      <w:r>
+        <w:rPr>
+          <w:rFonts w:cs="LiberationSerif"/>
+          <w:b/>
+          <w:sz w:val="24"/>
+          <w:szCs w:val="24"/>
+        </w:rPr>
+        <w:t>E</w:t>
+      </w:r>
+      <w:r>
+        <w:rPr>
+          <w:rFonts w:cs="LiberationSerif"/>
+          <w:b/>
+          <w:sz w:val="24"/>
+          <w:szCs w:val="24"/>
+        </w:rPr>
+        <w:t>scolha da ação</w:t>
+      </w:r>
+      <w:r>
+        <w:rPr>
+          <w:rFonts w:cs="LiberationSerif"/>
+          <w:sz w:val="24"/>
+          <w:szCs w:val="24"/>
+        </w:rPr>
+        <w:t>: Em seu turno o jogador deve poder escolher qual ação irá realizar. As ações poderão ser: construir tropas, coletar recursos, fortalecer muralha, atacar, render-se. Após essa escolha ocorre a troca de turno.</w:t>
+      </w:r>
+    </w:p>
+    <w:p>
+      <w:pPr>
+        <w:autoSpaceDE w:val="0"/>
+        <w:autoSpaceDN w:val="0"/>
+        <w:adjustRightInd w:val="0"/>
+        <w:spacing w:after="0" w:line="240" w:lineRule="auto"/>
+        <w:rPr>
+          <w:rFonts w:cs="LiberationSerif"/>
+          <w:sz w:val="24"/>
+          <w:szCs w:val="24"/>
+        </w:rPr>
+      </w:pPr>
+    </w:p>
+    <w:p>
+      <w:pPr>
+        <w:autoSpaceDE w:val="0"/>
+        <w:autoSpaceDN w:val="0"/>
+        <w:adjustRightInd w:val="0"/>
+        <w:spacing w:after="0" w:line="240" w:lineRule="auto"/>
+        <w:rPr>
+          <w:rFonts w:cs="LiberationSerif"/>
+          <w:sz w:val="24"/>
+          <w:szCs w:val="24"/>
+        </w:rPr>
+      </w:pPr>
+      <w:r>
+        <w:rPr>
+          <w:rFonts w:cs="LiberationSerif"/>
+          <w:b/>
+          <w:sz w:val="24"/>
+          <w:szCs w:val="24"/>
+        </w:rPr>
+        <w:t>3.1.5</w:t>
+      </w:r>
+      <w:r>
+        <w:rPr>
+          <w:rFonts w:cs="LiberationSerif"/>
+          <w:b/>
+          <w:sz w:val="24"/>
+          <w:szCs w:val="24"/>
+        </w:rPr>
+        <w:t>.</w:t>
+      </w:r>
+      <w:r>
+        <w:rPr>
+          <w:rFonts w:cs="LiberationSerif"/>
+          <w:b/>
+          <w:sz w:val="24"/>
+          <w:szCs w:val="24"/>
+        </w:rPr>
+        <w:t xml:space="preserve"> </w:t>
+      </w:r>
+      <w:r>
+        <w:rPr>
+          <w:rFonts w:cs="LiberationSerif"/>
+          <w:b/>
+          <w:sz w:val="24"/>
+          <w:szCs w:val="24"/>
+        </w:rPr>
+        <w:t>C</w:t>
+      </w:r>
+      <w:r>
+        <w:rPr>
+          <w:rFonts w:cs="LiberationSerif"/>
+          <w:b/>
+          <w:sz w:val="24"/>
+          <w:szCs w:val="24"/>
+        </w:rPr>
+        <w:t>onstruir tropas</w:t>
+      </w:r>
+      <w:r>
+        <w:rPr>
+          <w:rFonts w:cs="LiberationSerif"/>
+          <w:sz w:val="24"/>
+          <w:szCs w:val="24"/>
+        </w:rPr>
+        <w:t xml:space="preserve">: Ao escolher a ação de construir tropas o programa irá construir o máximo de tropas possíveis. Cada unidade de tropa tem um custo de </w:t>
+      </w:r>
+      <w:r>
+        <w:rPr>
+          <w:rFonts w:cs="LiberationSerif"/>
+          <w:sz w:val="24"/>
+          <w:szCs w:val="24"/>
+        </w:rPr>
+        <w:t>algumas</w:t>
+      </w:r>
+      <w:r>
+        <w:rPr>
+          <w:rFonts w:cs="LiberationSerif"/>
+          <w:sz w:val="24"/>
+          <w:szCs w:val="24"/>
+        </w:rPr>
+        <w:t xml:space="preserve"> unidades de comida.</w:t>
+      </w:r>
+      <w:r>
+        <w:rPr>
+          <w:rFonts w:cs="LiberationSerif"/>
+          <w:sz w:val="24"/>
+          <w:szCs w:val="24"/>
+        </w:rPr>
+        <w:t xml:space="preserve"> As tropas geradas serão acrescentadas ao número total de tropas do jogador que realizou a ação.</w:t>
+      </w:r>
+    </w:p>
+    <w:p>
+      <w:pPr>
+        <w:autoSpaceDE w:val="0"/>
+        <w:autoSpaceDN w:val="0"/>
+        <w:adjustRightInd w:val="0"/>
+        <w:spacing w:after="0" w:line="240" w:lineRule="auto"/>
+        <w:rPr>
+          <w:rFonts w:cs="LiberationSerif"/>
+          <w:sz w:val="24"/>
+          <w:szCs w:val="24"/>
+        </w:rPr>
+      </w:pPr>
+    </w:p>
+    <w:p>
+      <w:pPr>
+        <w:autoSpaceDE w:val="0"/>
+        <w:autoSpaceDN w:val="0"/>
+        <w:adjustRightInd w:val="0"/>
+        <w:spacing w:after="0" w:line="240" w:lineRule="auto"/>
+        <w:rPr>
+          <w:rFonts w:cs="LiberationSerif"/>
+          <w:sz w:val="24"/>
+          <w:szCs w:val="24"/>
+        </w:rPr>
+      </w:pPr>
+      <w:r>
+        <w:rPr>
+          <w:rFonts w:cs="LiberationSerif"/>
+          <w:b/>
+          <w:sz w:val="24"/>
+          <w:szCs w:val="24"/>
+        </w:rPr>
+        <w:t>3.1.6</w:t>
+      </w:r>
+      <w:r>
+        <w:rPr>
+          <w:rFonts w:cs="LiberationSerif"/>
+          <w:b/>
+          <w:sz w:val="24"/>
+          <w:szCs w:val="24"/>
+        </w:rPr>
+        <w:t>.</w:t>
+      </w:r>
+      <w:r>
+        <w:rPr>
+          <w:rFonts w:cs="LiberationSerif"/>
+          <w:b/>
+          <w:sz w:val="24"/>
+          <w:szCs w:val="24"/>
+        </w:rPr>
+        <w:t xml:space="preserve"> </w:t>
+      </w:r>
+      <w:r>
+        <w:rPr>
+          <w:rFonts w:cs="LiberationSerif"/>
+          <w:b/>
+          <w:sz w:val="24"/>
+          <w:szCs w:val="24"/>
+        </w:rPr>
+        <w:t>C</w:t>
+      </w:r>
+      <w:r>
+        <w:rPr>
+          <w:rFonts w:cs="LiberationSerif"/>
+          <w:b/>
+          <w:sz w:val="24"/>
+          <w:szCs w:val="24"/>
+        </w:rPr>
+        <w:t>oletar recursos</w:t>
+      </w:r>
+      <w:r>
+        <w:rPr>
+          <w:rFonts w:cs="LiberationSerif"/>
+          <w:sz w:val="24"/>
+          <w:szCs w:val="24"/>
+        </w:rPr>
+        <w:t xml:space="preserve">: </w:t>
+      </w:r>
+      <w:r>
+        <w:rPr>
+          <w:rFonts w:cs="LiberationSerif"/>
+          <w:sz w:val="24"/>
+          <w:szCs w:val="24"/>
+        </w:rPr>
+        <w:t>Ao escolher a ação de coletar recursos o programa irá gerar uma distribuição aleatória de 10 pontos de recurso entre carne ou madeira. Os pontos de recurso gerados serão acrescentados aos recursos atuais do jogador que realizou a ação.</w:t>
+      </w:r>
+    </w:p>
+    <w:p>
+      <w:pPr>
+        <w:autoSpaceDE w:val="0"/>
+        <w:autoSpaceDN w:val="0"/>
+        <w:adjustRightInd w:val="0"/>
+        <w:spacing w:after="0" w:line="240" w:lineRule="auto"/>
+        <w:rPr>
+          <w:rFonts w:cs="LiberationSerif"/>
+          <w:sz w:val="24"/>
+          <w:szCs w:val="24"/>
+        </w:rPr>
+      </w:pPr>
+    </w:p>
+    <w:p>
+      <w:pPr>
+        <w:autoSpaceDE w:val="0"/>
+        <w:autoSpaceDN w:val="0"/>
+        <w:adjustRightInd w:val="0"/>
+        <w:spacing w:after="0" w:line="240" w:lineRule="auto"/>
+        <w:rPr>
+          <w:rFonts w:cs="LiberationSerif"/>
+          <w:sz w:val="24"/>
+          <w:szCs w:val="24"/>
+        </w:rPr>
+      </w:pPr>
+      <w:r>
+        <w:rPr>
+          <w:rFonts w:cs="LiberationSerif"/>
+          <w:b/>
+          <w:sz w:val="24"/>
+          <w:szCs w:val="24"/>
+        </w:rPr>
+        <w:t>3.1.</w:t>
+      </w:r>
+      <w:r>
+        <w:rPr>
+          <w:rFonts w:cs="LiberationSerif"/>
+          <w:b/>
+          <w:sz w:val="24"/>
+          <w:szCs w:val="24"/>
+        </w:rPr>
+        <w:t>7</w:t>
+      </w:r>
+      <w:r>
+        <w:rPr>
+          <w:rFonts w:cs="LiberationSerif"/>
+          <w:b/>
+          <w:sz w:val="24"/>
+          <w:szCs w:val="24"/>
+        </w:rPr>
+        <w:t xml:space="preserve">. </w:t>
+      </w:r>
+      <w:r>
+        <w:rPr>
+          <w:rFonts w:cs="LiberationSerif"/>
+          <w:b/>
+          <w:sz w:val="24"/>
+          <w:szCs w:val="24"/>
+        </w:rPr>
+        <w:t>F</w:t>
+      </w:r>
+      <w:r>
+        <w:rPr>
+          <w:rFonts w:cs="LiberationSerif"/>
+          <w:b/>
+          <w:sz w:val="24"/>
+          <w:szCs w:val="24"/>
+        </w:rPr>
+        <w:t>ortalecer muralha</w:t>
+      </w:r>
+      <w:r>
+        <w:rPr>
+          <w:rFonts w:cs="LiberationSerif"/>
+          <w:sz w:val="24"/>
+          <w:szCs w:val="24"/>
+        </w:rPr>
+        <w:t xml:space="preserve">: </w:t>
+      </w:r>
+      <w:r>
+        <w:rPr>
+          <w:rFonts w:cs="LiberationSerif"/>
+          <w:sz w:val="24"/>
+          <w:szCs w:val="24"/>
+        </w:rPr>
+        <w:t>Ao escolher a opção de fortalecer mura</w:t>
+      </w:r>
+      <w:r>
+        <w:rPr>
+          <w:rFonts w:cs="LiberationSerif"/>
+          <w:sz w:val="24"/>
+          <w:szCs w:val="24"/>
+        </w:rPr>
+        <w:t>lha o programa irá adicionar alguns</w:t>
+      </w:r>
+      <w:r>
+        <w:rPr>
+          <w:rFonts w:cs="LiberationSerif"/>
+          <w:sz w:val="24"/>
+          <w:szCs w:val="24"/>
+        </w:rPr>
+        <w:t xml:space="preserve"> pontos de pontos de vida à muralha do jogador que realizou a ação, consumindo unidades de madeira.</w:t>
+      </w:r>
+    </w:p>
+    <w:p>
+      <w:pPr>
+        <w:autoSpaceDE w:val="0"/>
+        <w:autoSpaceDN w:val="0"/>
+        <w:adjustRightInd w:val="0"/>
+        <w:spacing w:after="0" w:line="240" w:lineRule="auto"/>
+        <w:rPr>
+          <w:rFonts w:cs="LiberationSerif"/>
+          <w:sz w:val="24"/>
+          <w:szCs w:val="24"/>
+        </w:rPr>
+      </w:pPr>
+    </w:p>
+    <w:p>
+      <w:pPr>
+        <w:autoSpaceDE w:val="0"/>
+        <w:autoSpaceDN w:val="0"/>
+        <w:adjustRightInd w:val="0"/>
+        <w:spacing w:after="0" w:line="240" w:lineRule="auto"/>
+        <w:rPr>
+          <w:rFonts w:cs="LiberationSerif"/>
+          <w:sz w:val="24"/>
+          <w:szCs w:val="24"/>
+        </w:rPr>
+      </w:pPr>
+      <w:r>
+        <w:rPr>
+          <w:rFonts w:cs="LiberationSerif"/>
+          <w:b/>
+          <w:sz w:val="24"/>
+          <w:szCs w:val="24"/>
+        </w:rPr>
+        <w:t>3.1.</w:t>
+      </w:r>
+      <w:r>
+        <w:rPr>
+          <w:rFonts w:cs="LiberationSerif"/>
+          <w:b/>
+          <w:sz w:val="24"/>
+          <w:szCs w:val="24"/>
+        </w:rPr>
+        <w:t>8</w:t>
+      </w:r>
+      <w:r>
+        <w:rPr>
+          <w:rFonts w:cs="LiberationSerif"/>
+          <w:b/>
+          <w:sz w:val="24"/>
+          <w:szCs w:val="24"/>
+        </w:rPr>
+        <w:t xml:space="preserve">. </w:t>
+      </w:r>
+      <w:r>
+        <w:rPr>
+          <w:rFonts w:cs="LiberationSerif"/>
+          <w:b/>
+          <w:sz w:val="24"/>
+          <w:szCs w:val="24"/>
+        </w:rPr>
+        <w:t>A</w:t>
+      </w:r>
+      <w:r>
+        <w:rPr>
+          <w:rFonts w:cs="LiberationSerif"/>
+          <w:b/>
+          <w:sz w:val="24"/>
+          <w:szCs w:val="24"/>
+        </w:rPr>
+        <w:t>tacar</w:t>
+      </w:r>
+      <w:r>
+        <w:rPr>
+          <w:rFonts w:cs="LiberationSerif"/>
+          <w:sz w:val="24"/>
+          <w:szCs w:val="24"/>
+        </w:rPr>
+        <w:t>: Ao escolher a opção de atacar, o programa irá consumir todas as unidades de tropa do jogador que realizou a ação, e irá remover pontos de vida da muralha adversária, caso ela exista. Caso contrário serão removidos pontos de vida diretamente da vila adversária. Caso a muralha exista, porém os pontos de vida a serem removidos, sejam maiores que a vida da muralha, os pontos sobressalentes serão removidos da aldeia adversária. Os pontos de vida a serem removidos, serão calculados de acordo com a quantidade de unidades de tropa, e um multiplicador aleatório.</w:t>
+      </w:r>
+    </w:p>
+    <w:p>
+      <w:pPr>
+        <w:autoSpaceDE w:val="0"/>
+        <w:autoSpaceDN w:val="0"/>
+        <w:adjustRightInd w:val="0"/>
+        <w:spacing w:after="0" w:line="240" w:lineRule="auto"/>
+        <w:rPr>
+          <w:rFonts w:cs="LiberationSerif"/>
+          <w:sz w:val="24"/>
+          <w:szCs w:val="24"/>
+        </w:rPr>
+      </w:pPr>
+    </w:p>
+    <w:p>
+      <w:pPr>
+        <w:autoSpaceDE w:val="0"/>
+        <w:autoSpaceDN w:val="0"/>
+        <w:adjustRightInd w:val="0"/>
+        <w:spacing w:after="0" w:line="240" w:lineRule="auto"/>
+        <w:rPr>
+          <w:rFonts w:cs="LiberationSerif"/>
+          <w:sz w:val="24"/>
+          <w:szCs w:val="24"/>
+        </w:rPr>
+      </w:pPr>
+      <w:r>
+        <w:rPr>
+          <w:rFonts w:cs="LiberationSerif"/>
+          <w:b/>
+          <w:sz w:val="24"/>
+          <w:szCs w:val="24"/>
+        </w:rPr>
+        <w:t>3.1.</w:t>
+      </w:r>
+      <w:r>
+        <w:rPr>
+          <w:rFonts w:cs="LiberationSerif"/>
+          <w:b/>
+          <w:sz w:val="24"/>
+          <w:szCs w:val="24"/>
+        </w:rPr>
+        <w:t>9</w:t>
+      </w:r>
+      <w:r>
+        <w:rPr>
+          <w:rFonts w:cs="LiberationSerif"/>
+          <w:b/>
+          <w:sz w:val="24"/>
+          <w:szCs w:val="24"/>
+        </w:rPr>
+        <w:t>. Procedimento de render-se</w:t>
+      </w:r>
+      <w:r>
+        <w:rPr>
+          <w:rFonts w:cs="LiberationSerif"/>
+          <w:sz w:val="24"/>
+          <w:szCs w:val="24"/>
+        </w:rPr>
+        <w:t>: Em seu turno o jogador pode escolher a opção de render-se, terminando então a partida e dando a vitória ao jogador adversário.</w:t>
+      </w:r>
+    </w:p>
+    <w:p>
+      <w:pPr>
+        <w:autoSpaceDE w:val="0"/>
+        <w:autoSpaceDN w:val="0"/>
+        <w:adjustRightInd w:val="0"/>
+        <w:spacing w:after="0" w:line="240" w:lineRule="auto"/>
+        <w:rPr>
+          <w:rFonts w:cs="LiberationSerif"/>
+          <w:sz w:val="24"/>
+          <w:szCs w:val="24"/>
+        </w:rPr>
+      </w:pPr>
+    </w:p>
+    <w:p>
+      <w:pPr>
+        <w:autoSpaceDE w:val="0"/>
+        <w:autoSpaceDN w:val="0"/>
+        <w:adjustRightInd w:val="0"/>
+        <w:spacing w:after="0" w:line="240" w:lineRule="auto"/>
+        <w:rPr>
+          <w:rFonts w:cs="LiberationSerif"/>
+          <w:sz w:val="24"/>
+          <w:szCs w:val="24"/>
+        </w:rPr>
+      </w:pPr>
+      <w:r>
+        <w:rPr>
+          <w:rFonts w:cs="LiberationSerif"/>
+          <w:b/>
+          <w:sz w:val="24"/>
+          <w:szCs w:val="24"/>
+        </w:rPr>
+        <w:t>3.1.1</w:t>
+      </w:r>
+      <w:r>
+        <w:rPr>
+          <w:rFonts w:cs="LiberationSerif"/>
+          <w:b/>
+          <w:sz w:val="24"/>
+          <w:szCs w:val="24"/>
+        </w:rPr>
+        <w:t>0</w:t>
+      </w:r>
+      <w:r>
+        <w:rPr>
+          <w:rFonts w:cs="LiberationSerif"/>
+          <w:b/>
+          <w:sz w:val="24"/>
+          <w:szCs w:val="24"/>
+        </w:rPr>
+        <w:t xml:space="preserve">. </w:t>
+      </w:r>
+      <w:r>
+        <w:rPr>
+          <w:rFonts w:cs="LiberationSerif"/>
+          <w:b/>
+          <w:sz w:val="24"/>
+          <w:szCs w:val="24"/>
+        </w:rPr>
+        <w:t>T</w:t>
+      </w:r>
+      <w:r>
+        <w:rPr>
+          <w:rFonts w:cs="LiberationSerif"/>
+          <w:b/>
+          <w:sz w:val="24"/>
+          <w:szCs w:val="24"/>
+        </w:rPr>
+        <w:t>roca de turno</w:t>
+      </w:r>
+      <w:r>
+        <w:rPr>
+          <w:rFonts w:cs="LiberationSerif"/>
+          <w:sz w:val="24"/>
+          <w:szCs w:val="24"/>
+        </w:rPr>
+        <w:t>:</w:t>
+      </w:r>
+      <w:r>
+        <w:rPr>
+          <w:rFonts w:cs="LiberationSerif"/>
+          <w:sz w:val="24"/>
+          <w:szCs w:val="24"/>
+        </w:rPr>
+        <w:t xml:space="preserve"> </w:t>
+      </w:r>
       <w:proofErr w:type="gramStart"/>
       <w:r>
         <w:rPr>
@@ -1648,7 +2564,7 @@
           <w:sz w:val="24"/>
           <w:szCs w:val="24"/>
         </w:rPr>
-        <w:t>para</w:t>
+        <w:t>Após</w:t>
       </w:r>
       <w:proofErr w:type="gramEnd"/>
       <w:r>
@@ -1657,21 +2573,17 @@
           <w:sz w:val="24"/>
           <w:szCs w:val="24"/>
         </w:rPr>
-        <w:t xml:space="preserve"> estabelecer uma nova conexão com o servidor, nesta operação é definido a</w:t>
-      </w:r>
-    </w:p>
-    <w:p>
-      <w:pPr>
-        <w:autoSpaceDE w:val="0"/>
-        <w:autoSpaceDN w:val="0"/>
-        <w:adjustRightInd w:val="0"/>
-        <w:spacing w:after="0" w:line="240" w:lineRule="auto"/>
-        <w:rPr>
-          <w:rFonts w:cs="LiberationSerif"/>
-          <w:sz w:val="24"/>
-          <w:szCs w:val="24"/>
-        </w:rPr>
-      </w:pPr>
+        <w:t xml:space="preserve"> realizada a ação, o programa irá verificar se o jogador que terá a próxima vez está com 0 pontos de vida. Caso esteja, o sistema declara vitória ao </w:t>
+      </w:r>
+      <w:r>
+        <w:rPr>
+          <w:rFonts w:cs="LiberationSerif"/>
+          <w:sz w:val="24"/>
+          <w:szCs w:val="24"/>
+        </w:rPr>
+        <w:lastRenderedPageBreak/>
+        <w:t xml:space="preserve">jogador cuja vila está com mais que </w:t>
+      </w:r>
       <w:proofErr w:type="gramStart"/>
       <w:r>
         <w:rPr>
@@ -1679,7 +2591,7 @@
           <w:sz w:val="24"/>
           <w:szCs w:val="24"/>
         </w:rPr>
-        <w:t>identificação</w:t>
+        <w:t>0</w:t>
       </w:r>
       <w:proofErr w:type="gramEnd"/>
       <w:r>
@@ -1688,823 +2600,80 @@
           <w:sz w:val="24"/>
           <w:szCs w:val="24"/>
         </w:rPr>
-        <w:t xml:space="preserve"> dos jogadores. O sistema confirmará se a conexão foi estabelecida ou não;</w:t>
-      </w:r>
-    </w:p>
-    <w:p>
-      <w:pPr>
-        <w:autoSpaceDE w:val="0"/>
-        <w:autoSpaceDN w:val="0"/>
-        <w:adjustRightInd w:val="0"/>
-        <w:spacing w:after="0" w:line="240" w:lineRule="auto"/>
-        <w:rPr>
-          <w:rFonts w:cs="LiberationSerif"/>
-          <w:sz w:val="24"/>
-          <w:szCs w:val="24"/>
-        </w:rPr>
-      </w:pPr>
-    </w:p>
-    <w:p>
-      <w:pPr>
-        <w:autoSpaceDE w:val="0"/>
-        <w:autoSpaceDN w:val="0"/>
-        <w:adjustRightInd w:val="0"/>
-        <w:spacing w:after="0" w:line="240" w:lineRule="auto"/>
-        <w:rPr>
-          <w:rFonts w:cs="LiberationSerif"/>
-          <w:sz w:val="24"/>
-          <w:szCs w:val="24"/>
-        </w:rPr>
-      </w:pPr>
-      <w:r>
-        <w:rPr>
-          <w:rFonts w:cs="LiberationSerif-Bold"/>
-          <w:b/>
-          <w:bCs/>
-          <w:sz w:val="24"/>
-          <w:szCs w:val="24"/>
-        </w:rPr>
-        <w:t>3.1.2.</w:t>
-      </w:r>
-      <w:r>
-        <w:rPr>
-          <w:rFonts w:cs="LiberationSerif-Bold"/>
-          <w:b/>
-          <w:bCs/>
-          <w:sz w:val="24"/>
-          <w:szCs w:val="24"/>
-        </w:rPr>
-        <w:t xml:space="preserve"> Iniciar</w:t>
-      </w:r>
-      <w:r>
-        <w:rPr>
-          <w:rFonts w:cs="LiberationSerif-Bold"/>
-          <w:b/>
-          <w:bCs/>
-          <w:sz w:val="24"/>
-          <w:szCs w:val="24"/>
-        </w:rPr>
-        <w:t xml:space="preserve"> partida</w:t>
-      </w:r>
-      <w:r>
-        <w:rPr>
-          <w:rFonts w:cs="LiberationSerif-Bold"/>
-          <w:b/>
-          <w:bCs/>
-          <w:sz w:val="24"/>
-          <w:szCs w:val="24"/>
-        </w:rPr>
-        <w:t xml:space="preserve">: </w:t>
-      </w:r>
-      <w:r>
-        <w:rPr>
-          <w:rFonts w:cs="LiberationSerif"/>
-          <w:sz w:val="24"/>
-          <w:szCs w:val="24"/>
-        </w:rPr>
-        <w:t xml:space="preserve">O programa deve apresentar a opção de </w:t>
-      </w:r>
-      <w:proofErr w:type="gramStart"/>
-      <w:r>
-        <w:rPr>
-          <w:rFonts w:cs="LiberationSerif"/>
-          <w:sz w:val="24"/>
-          <w:szCs w:val="24"/>
-        </w:rPr>
-        <w:t>menu</w:t>
-      </w:r>
-      <w:proofErr w:type="gramEnd"/>
-    </w:p>
-    <w:p>
-      <w:pPr>
-        <w:autoSpaceDE w:val="0"/>
-        <w:autoSpaceDN w:val="0"/>
-        <w:adjustRightInd w:val="0"/>
-        <w:spacing w:after="0" w:line="240" w:lineRule="auto"/>
-        <w:rPr>
-          <w:rFonts w:cs="LiberationSerif"/>
-          <w:sz w:val="24"/>
-          <w:szCs w:val="24"/>
-        </w:rPr>
-      </w:pPr>
-      <w:r>
-        <w:rPr>
-          <w:rFonts w:cs="LiberationSerif-Italic"/>
-          <w:i/>
-          <w:iCs/>
-          <w:sz w:val="24"/>
-          <w:szCs w:val="24"/>
-        </w:rPr>
-        <w:t xml:space="preserve">“Iniciar” </w:t>
-      </w:r>
-      <w:r>
-        <w:rPr>
-          <w:rFonts w:cs="LiberationSerif"/>
-          <w:sz w:val="24"/>
-          <w:szCs w:val="24"/>
-        </w:rPr>
-        <w:t xml:space="preserve">para início de uma nova partida. </w:t>
-      </w:r>
-      <w:r>
-        <w:rPr>
-          <w:rFonts w:cs="LiberationSerif"/>
-          <w:sz w:val="24"/>
-          <w:szCs w:val="24"/>
-        </w:rPr>
-        <w:t>A opção só estará habilitada quando o jogador estiver conectado.</w:t>
+        <w:t xml:space="preserve"> pontos de vida. Caso contrário, o programa habilita a ação do próximo jogador. </w:t>
+      </w:r>
+    </w:p>
+    <w:p>
+      <w:pPr>
+        <w:autoSpaceDE w:val="0"/>
+        <w:autoSpaceDN w:val="0"/>
+        <w:adjustRightInd w:val="0"/>
+        <w:spacing w:after="0" w:line="240" w:lineRule="auto"/>
+        <w:rPr>
+          <w:rFonts w:cs="LiberationSerif"/>
+          <w:sz w:val="24"/>
+          <w:szCs w:val="24"/>
+        </w:rPr>
+      </w:pPr>
+    </w:p>
+    <w:p>
+      <w:pPr>
+        <w:autoSpaceDE w:val="0"/>
+        <w:autoSpaceDN w:val="0"/>
+        <w:adjustRightInd w:val="0"/>
+        <w:spacing w:after="0" w:line="240" w:lineRule="auto"/>
+        <w:rPr>
+          <w:rFonts w:cs="LiberationSerif"/>
+          <w:sz w:val="24"/>
+          <w:szCs w:val="24"/>
+        </w:rPr>
+      </w:pPr>
+      <w:r>
+        <w:rPr>
+          <w:rFonts w:cs="LiberationSerif"/>
+          <w:b/>
+          <w:sz w:val="24"/>
+          <w:szCs w:val="24"/>
+        </w:rPr>
+        <w:t>3.1.</w:t>
+      </w:r>
+      <w:r>
+        <w:rPr>
+          <w:rFonts w:cs="LiberationSerif"/>
+          <w:b/>
+          <w:sz w:val="24"/>
+          <w:szCs w:val="24"/>
+        </w:rPr>
+        <w:t>11</w:t>
+      </w:r>
+      <w:r>
+        <w:rPr>
+          <w:rFonts w:cs="LiberationSerif"/>
+          <w:b/>
+          <w:sz w:val="24"/>
+          <w:szCs w:val="24"/>
+        </w:rPr>
+        <w:t xml:space="preserve"> </w:t>
+      </w:r>
+      <w:r>
+        <w:rPr>
+          <w:rFonts w:cs="LiberationSerif"/>
+          <w:b/>
+          <w:sz w:val="24"/>
+          <w:szCs w:val="24"/>
+        </w:rPr>
+        <w:t>D</w:t>
       </w:r>
       <w:bookmarkStart w:id="0" w:name="_GoBack"/>
       <w:bookmarkEnd w:id="0"/>
-    </w:p>
-    <w:p>
-      <w:pPr>
-        <w:autoSpaceDE w:val="0"/>
-        <w:autoSpaceDN w:val="0"/>
-        <w:adjustRightInd w:val="0"/>
-        <w:spacing w:after="0" w:line="240" w:lineRule="auto"/>
-        <w:rPr>
-          <w:rFonts w:cs="LiberationSerif"/>
-          <w:sz w:val="24"/>
-          <w:szCs w:val="24"/>
-        </w:rPr>
-      </w:pPr>
-    </w:p>
-    <w:p>
-      <w:pPr>
-        <w:autoSpaceDE w:val="0"/>
-        <w:autoSpaceDN w:val="0"/>
-        <w:adjustRightInd w:val="0"/>
-        <w:spacing w:after="0" w:line="240" w:lineRule="auto"/>
-        <w:rPr>
-          <w:rFonts w:cs="LiberationSerif"/>
-          <w:sz w:val="24"/>
-          <w:szCs w:val="24"/>
-        </w:rPr>
-      </w:pPr>
-      <w:r>
-        <w:rPr>
-          <w:rFonts w:cs="LiberationSerif"/>
-          <w:b/>
-          <w:sz w:val="24"/>
-          <w:szCs w:val="24"/>
-        </w:rPr>
-        <w:t>3.1.3</w:t>
-      </w:r>
-      <w:r>
-        <w:rPr>
-          <w:rFonts w:cs="LiberationSerif"/>
-          <w:b/>
-          <w:sz w:val="24"/>
-          <w:szCs w:val="24"/>
-        </w:rPr>
-        <w:t>.</w:t>
-      </w:r>
-      <w:r>
-        <w:rPr>
-          <w:rFonts w:cs="LiberationSerif"/>
-          <w:b/>
-          <w:sz w:val="24"/>
-          <w:szCs w:val="24"/>
-        </w:rPr>
-        <w:t xml:space="preserve"> Fechar</w:t>
-      </w:r>
-      <w:r>
-        <w:rPr>
-          <w:rFonts w:cs="LiberationSerif"/>
-          <w:sz w:val="24"/>
-          <w:szCs w:val="24"/>
-        </w:rPr>
-        <w:t>: O programa deve apresentar a opção de ser fechado a qualquer momento, apresentando uma mensagem de confirmação, permitindo confirmar ou cancelar.</w:t>
-      </w:r>
-    </w:p>
-    <w:p>
-      <w:pPr>
-        <w:autoSpaceDE w:val="0"/>
-        <w:autoSpaceDN w:val="0"/>
-        <w:adjustRightInd w:val="0"/>
-        <w:spacing w:after="0" w:line="240" w:lineRule="auto"/>
-        <w:rPr>
-          <w:rFonts w:cs="LiberationSerif"/>
-          <w:sz w:val="24"/>
-          <w:szCs w:val="24"/>
-        </w:rPr>
-      </w:pPr>
-    </w:p>
-    <w:p>
-      <w:pPr>
-        <w:autoSpaceDE w:val="0"/>
-        <w:autoSpaceDN w:val="0"/>
-        <w:adjustRightInd w:val="0"/>
-        <w:spacing w:after="0" w:line="240" w:lineRule="auto"/>
-        <w:rPr>
-          <w:rFonts w:cs="LiberationSerif"/>
-          <w:sz w:val="24"/>
-          <w:szCs w:val="24"/>
-        </w:rPr>
-      </w:pPr>
-      <w:r>
-        <w:rPr>
-          <w:rFonts w:cs="LiberationSerif"/>
-          <w:b/>
-          <w:sz w:val="24"/>
-          <w:szCs w:val="24"/>
-        </w:rPr>
-        <w:t>3.1.4</w:t>
-      </w:r>
-      <w:r>
-        <w:rPr>
-          <w:rFonts w:cs="LiberationSerif"/>
-          <w:b/>
-          <w:sz w:val="24"/>
-          <w:szCs w:val="24"/>
-        </w:rPr>
-        <w:t>.</w:t>
-      </w:r>
-      <w:r>
-        <w:rPr>
-          <w:rFonts w:cs="LiberationSerif"/>
-          <w:b/>
-          <w:sz w:val="24"/>
-          <w:szCs w:val="24"/>
-        </w:rPr>
-        <w:t xml:space="preserve"> Escolha de quem inicia</w:t>
-      </w:r>
-      <w:r>
-        <w:rPr>
-          <w:rFonts w:cs="LiberationSerif"/>
-          <w:sz w:val="24"/>
-          <w:szCs w:val="24"/>
-        </w:rPr>
-        <w:t>: O programa deve escolher aleatoriamente o jogador que dará início a partida.</w:t>
-      </w:r>
-    </w:p>
-    <w:p>
-      <w:pPr>
-        <w:autoSpaceDE w:val="0"/>
-        <w:autoSpaceDN w:val="0"/>
-        <w:adjustRightInd w:val="0"/>
-        <w:spacing w:after="0" w:line="240" w:lineRule="auto"/>
-        <w:rPr>
-          <w:rFonts w:cs="LiberationSerif"/>
-          <w:sz w:val="24"/>
-          <w:szCs w:val="24"/>
-        </w:rPr>
-      </w:pPr>
-    </w:p>
-    <w:p>
-      <w:pPr>
-        <w:autoSpaceDE w:val="0"/>
-        <w:autoSpaceDN w:val="0"/>
-        <w:adjustRightInd w:val="0"/>
-        <w:spacing w:after="0" w:line="240" w:lineRule="auto"/>
-        <w:rPr>
-          <w:rFonts w:cs="LiberationSerif"/>
-          <w:sz w:val="24"/>
-          <w:szCs w:val="24"/>
-        </w:rPr>
-      </w:pPr>
-      <w:r>
-        <w:rPr>
-          <w:rFonts w:cs="LiberationSerif"/>
-          <w:b/>
-          <w:sz w:val="24"/>
-          <w:szCs w:val="24"/>
-        </w:rPr>
-        <w:t>3.1.5</w:t>
-      </w:r>
-      <w:r>
-        <w:rPr>
-          <w:rFonts w:cs="LiberationSerif"/>
-          <w:b/>
-          <w:sz w:val="24"/>
-          <w:szCs w:val="24"/>
-        </w:rPr>
-        <w:t>.</w:t>
-      </w:r>
-      <w:r>
-        <w:rPr>
-          <w:rFonts w:cs="LiberationSerif"/>
-          <w:b/>
-          <w:sz w:val="24"/>
-          <w:szCs w:val="24"/>
-        </w:rPr>
-        <w:t xml:space="preserve"> Procedimento de escolha da ação</w:t>
-      </w:r>
-      <w:r>
-        <w:rPr>
-          <w:rFonts w:cs="LiberationSerif"/>
-          <w:sz w:val="24"/>
-          <w:szCs w:val="24"/>
-        </w:rPr>
-        <w:t>: Em seu turno o jogador deve poder escolher qual ação irá realizar. As ações poderão ser: construir tropas, coletar recursos, fortalecer muralha, atacar, render-se. Após essa escolha ocorre a troca de turno.</w:t>
-      </w:r>
-    </w:p>
-    <w:p>
-      <w:pPr>
-        <w:autoSpaceDE w:val="0"/>
-        <w:autoSpaceDN w:val="0"/>
-        <w:adjustRightInd w:val="0"/>
-        <w:spacing w:after="0" w:line="240" w:lineRule="auto"/>
-        <w:rPr>
-          <w:rFonts w:cs="LiberationSerif"/>
-          <w:sz w:val="24"/>
-          <w:szCs w:val="24"/>
-        </w:rPr>
-      </w:pPr>
-    </w:p>
-    <w:p>
-      <w:pPr>
-        <w:autoSpaceDE w:val="0"/>
-        <w:autoSpaceDN w:val="0"/>
-        <w:adjustRightInd w:val="0"/>
-        <w:spacing w:after="0" w:line="240" w:lineRule="auto"/>
-        <w:rPr>
-          <w:rFonts w:cs="LiberationSerif"/>
-          <w:sz w:val="24"/>
-          <w:szCs w:val="24"/>
-        </w:rPr>
-      </w:pPr>
-      <w:r>
-        <w:rPr>
-          <w:rFonts w:cs="LiberationSerif"/>
-          <w:b/>
-          <w:sz w:val="24"/>
-          <w:szCs w:val="24"/>
-        </w:rPr>
-        <w:t>3.1.6</w:t>
-      </w:r>
-      <w:r>
-        <w:rPr>
-          <w:rFonts w:cs="LiberationSerif"/>
-          <w:b/>
-          <w:sz w:val="24"/>
-          <w:szCs w:val="24"/>
-        </w:rPr>
-        <w:t>.</w:t>
-      </w:r>
-      <w:r>
-        <w:rPr>
-          <w:rFonts w:cs="LiberationSerif"/>
-          <w:b/>
-          <w:sz w:val="24"/>
-          <w:szCs w:val="24"/>
-        </w:rPr>
-        <w:t xml:space="preserve"> Procedimento de construir tropas</w:t>
-      </w:r>
-      <w:r>
-        <w:rPr>
-          <w:rFonts w:cs="LiberationSerif"/>
-          <w:sz w:val="24"/>
-          <w:szCs w:val="24"/>
-        </w:rPr>
-        <w:t>: Ao escolher a ação de construir tropas o programa irá construir o máximo de tropas possíveis. Cada unidade de tropa</w:t>
-      </w:r>
-      <w:proofErr w:type="gramStart"/>
-      <w:r>
-        <w:rPr>
-          <w:rFonts w:cs="LiberationSerif"/>
-          <w:sz w:val="24"/>
-          <w:szCs w:val="24"/>
-        </w:rPr>
-        <w:t>, tem</w:t>
-      </w:r>
-      <w:proofErr w:type="gramEnd"/>
-      <w:r>
-        <w:rPr>
-          <w:rFonts w:cs="LiberationSerif"/>
-          <w:sz w:val="24"/>
-          <w:szCs w:val="24"/>
-        </w:rPr>
-        <w:t xml:space="preserve"> um custo de </w:t>
-      </w:r>
-      <w:r>
-        <w:rPr>
-          <w:rFonts w:cs="LiberationSerif"/>
-          <w:sz w:val="24"/>
-          <w:szCs w:val="24"/>
-        </w:rPr>
-        <w:t>algumas</w:t>
-      </w:r>
-      <w:r>
-        <w:rPr>
-          <w:rFonts w:cs="LiberationSerif"/>
-          <w:sz w:val="24"/>
-          <w:szCs w:val="24"/>
-        </w:rPr>
-        <w:t xml:space="preserve"> unidades de comida.</w:t>
-      </w:r>
-      <w:r>
-        <w:rPr>
-          <w:rFonts w:cs="LiberationSerif"/>
-          <w:sz w:val="24"/>
-          <w:szCs w:val="24"/>
-        </w:rPr>
-        <w:t xml:space="preserve"> As tropas geradas serão acrescentadas ao número total de tropas do jogador que realizou a ação.</w:t>
-      </w:r>
-    </w:p>
-    <w:p>
-      <w:pPr>
-        <w:autoSpaceDE w:val="0"/>
-        <w:autoSpaceDN w:val="0"/>
-        <w:adjustRightInd w:val="0"/>
-        <w:spacing w:after="0" w:line="240" w:lineRule="auto"/>
-        <w:rPr>
-          <w:rFonts w:cs="LiberationSerif"/>
-          <w:sz w:val="24"/>
-          <w:szCs w:val="24"/>
-        </w:rPr>
-      </w:pPr>
-    </w:p>
-    <w:p>
-      <w:pPr>
-        <w:autoSpaceDE w:val="0"/>
-        <w:autoSpaceDN w:val="0"/>
-        <w:adjustRightInd w:val="0"/>
-        <w:spacing w:after="0" w:line="240" w:lineRule="auto"/>
-        <w:rPr>
-          <w:rFonts w:cs="LiberationSerif"/>
-          <w:sz w:val="24"/>
-          <w:szCs w:val="24"/>
-        </w:rPr>
-      </w:pPr>
-      <w:r>
-        <w:rPr>
-          <w:rFonts w:cs="LiberationSerif"/>
-          <w:b/>
-          <w:sz w:val="24"/>
-          <w:szCs w:val="24"/>
-        </w:rPr>
-        <w:t>3.1.7</w:t>
-      </w:r>
-      <w:r>
-        <w:rPr>
-          <w:rFonts w:cs="LiberationSerif"/>
-          <w:b/>
-          <w:sz w:val="24"/>
-          <w:szCs w:val="24"/>
-        </w:rPr>
-        <w:t>.</w:t>
-      </w:r>
-      <w:r>
-        <w:rPr>
-          <w:rFonts w:cs="LiberationSerif"/>
-          <w:b/>
-          <w:sz w:val="24"/>
-          <w:szCs w:val="24"/>
-        </w:rPr>
-        <w:t xml:space="preserve"> Procedimento de coletar recursos</w:t>
-      </w:r>
-      <w:r>
-        <w:rPr>
-          <w:rFonts w:cs="LiberationSerif"/>
-          <w:sz w:val="24"/>
-          <w:szCs w:val="24"/>
-        </w:rPr>
-        <w:t xml:space="preserve">: </w:t>
-      </w:r>
-      <w:r>
-        <w:rPr>
-          <w:rFonts w:cs="LiberationSerif"/>
-          <w:sz w:val="24"/>
-          <w:szCs w:val="24"/>
-        </w:rPr>
-        <w:t>Ao escolher a ação de coletar recursos o programa irá gerar uma distribuição aleatória de 10 pontos de recurso entre carne ou madeira. Os pontos de recurso gerados serão acrescentados aos recursos atuais do jogador que realizou a ação.</w:t>
-      </w:r>
-    </w:p>
-    <w:p>
-      <w:pPr>
-        <w:autoSpaceDE w:val="0"/>
-        <w:autoSpaceDN w:val="0"/>
-        <w:adjustRightInd w:val="0"/>
-        <w:spacing w:after="0" w:line="240" w:lineRule="auto"/>
-        <w:rPr>
-          <w:rFonts w:cs="LiberationSerif"/>
-          <w:sz w:val="24"/>
-          <w:szCs w:val="24"/>
-        </w:rPr>
-      </w:pPr>
-    </w:p>
-    <w:p>
-      <w:pPr>
-        <w:autoSpaceDE w:val="0"/>
-        <w:autoSpaceDN w:val="0"/>
-        <w:adjustRightInd w:val="0"/>
-        <w:spacing w:after="0" w:line="240" w:lineRule="auto"/>
-        <w:rPr>
-          <w:rFonts w:cs="LiberationSerif"/>
-          <w:sz w:val="24"/>
-          <w:szCs w:val="24"/>
-        </w:rPr>
-      </w:pPr>
-      <w:r>
-        <w:rPr>
-          <w:rFonts w:cs="LiberationSerif"/>
-          <w:b/>
-          <w:sz w:val="24"/>
-          <w:szCs w:val="24"/>
-        </w:rPr>
-        <w:t>3.1.8. Procedimento de fortalecer muralha</w:t>
-      </w:r>
-      <w:r>
-        <w:rPr>
-          <w:rFonts w:cs="LiberationSerif"/>
-          <w:sz w:val="24"/>
-          <w:szCs w:val="24"/>
-        </w:rPr>
-        <w:t xml:space="preserve">: </w:t>
-      </w:r>
-      <w:r>
-        <w:rPr>
-          <w:rFonts w:cs="LiberationSerif"/>
-          <w:sz w:val="24"/>
-          <w:szCs w:val="24"/>
-        </w:rPr>
-        <w:t>Ao escolher a opção de fortalecer mura</w:t>
-      </w:r>
-      <w:r>
-        <w:rPr>
-          <w:rFonts w:cs="LiberationSerif"/>
-          <w:sz w:val="24"/>
-          <w:szCs w:val="24"/>
-        </w:rPr>
-        <w:t>lha o programa irá adicionar alguns</w:t>
-      </w:r>
-      <w:r>
-        <w:rPr>
-          <w:rFonts w:cs="LiberationSerif"/>
-          <w:sz w:val="24"/>
-          <w:szCs w:val="24"/>
-        </w:rPr>
-        <w:t xml:space="preserve"> pontos de pontos de vida à muralha do jogador que realizou a ação, consumindo unidades de madeira.</w:t>
-      </w:r>
-    </w:p>
-    <w:p>
-      <w:pPr>
-        <w:autoSpaceDE w:val="0"/>
-        <w:autoSpaceDN w:val="0"/>
-        <w:adjustRightInd w:val="0"/>
-        <w:spacing w:after="0" w:line="240" w:lineRule="auto"/>
-        <w:rPr>
-          <w:rFonts w:cs="LiberationSerif"/>
-          <w:sz w:val="24"/>
-          <w:szCs w:val="24"/>
-        </w:rPr>
-      </w:pPr>
-    </w:p>
-    <w:p>
-      <w:pPr>
-        <w:autoSpaceDE w:val="0"/>
-        <w:autoSpaceDN w:val="0"/>
-        <w:adjustRightInd w:val="0"/>
-        <w:spacing w:after="0" w:line="240" w:lineRule="auto"/>
-        <w:rPr>
-          <w:rFonts w:cs="LiberationSerif"/>
-          <w:sz w:val="24"/>
-          <w:szCs w:val="24"/>
-        </w:rPr>
-      </w:pPr>
-      <w:r>
-        <w:rPr>
-          <w:rFonts w:cs="LiberationSerif"/>
-          <w:b/>
-          <w:sz w:val="24"/>
-          <w:szCs w:val="24"/>
-        </w:rPr>
-        <w:t>3.1.9. Procedimento de atacar</w:t>
-      </w:r>
-      <w:r>
-        <w:rPr>
-          <w:rFonts w:cs="LiberationSerif"/>
-          <w:sz w:val="24"/>
-          <w:szCs w:val="24"/>
-        </w:rPr>
-        <w:t>: Ao escolher a opção de atacar, o programa irá consumir todas as unidades de tropa do jogador que realizou a ação, e irá remover pontos de vida da muralha adversária, caso ela exista. Caso contrário serão removidos pontos de vida diretamente da vila adversária. Caso a muralha exista, porém os pontos de vida a serem removidos, sejam maiores que a vida da muralha, os pontos sobressalentes serão removidos da aldeia adversária. Os pontos de vida a serem removidos, serão calculados de acordo com a quantidade de unidades de tropa, e um multiplicador aleatório.</w:t>
-      </w:r>
-    </w:p>
-    <w:p>
-      <w:pPr>
-        <w:autoSpaceDE w:val="0"/>
-        <w:autoSpaceDN w:val="0"/>
-        <w:adjustRightInd w:val="0"/>
-        <w:spacing w:after="0" w:line="240" w:lineRule="auto"/>
-        <w:rPr>
-          <w:rFonts w:cs="LiberationSerif"/>
-          <w:sz w:val="24"/>
-          <w:szCs w:val="24"/>
-        </w:rPr>
-      </w:pPr>
-    </w:p>
-    <w:p>
-      <w:pPr>
-        <w:autoSpaceDE w:val="0"/>
-        <w:autoSpaceDN w:val="0"/>
-        <w:adjustRightInd w:val="0"/>
-        <w:spacing w:after="0" w:line="240" w:lineRule="auto"/>
-        <w:rPr>
-          <w:rFonts w:cs="LiberationSerif"/>
-          <w:sz w:val="24"/>
-          <w:szCs w:val="24"/>
-        </w:rPr>
-      </w:pPr>
-      <w:r>
-        <w:rPr>
-          <w:rFonts w:cs="LiberationSerif"/>
-          <w:b/>
-          <w:sz w:val="24"/>
-          <w:szCs w:val="24"/>
-        </w:rPr>
-        <w:t>3.1.10. Procedimento de render-se</w:t>
-      </w:r>
-      <w:r>
-        <w:rPr>
-          <w:rFonts w:cs="LiberationSerif"/>
-          <w:sz w:val="24"/>
-          <w:szCs w:val="24"/>
-        </w:rPr>
-        <w:t>: Em seu turno o jogador pode escolher a opção de render-se, terminando então a partida e dando a vitória ao jogador adversário.</w:t>
-      </w:r>
-    </w:p>
-    <w:p>
-      <w:pPr>
-        <w:autoSpaceDE w:val="0"/>
-        <w:autoSpaceDN w:val="0"/>
-        <w:adjustRightInd w:val="0"/>
-        <w:spacing w:after="0" w:line="240" w:lineRule="auto"/>
-        <w:rPr>
-          <w:rFonts w:cs="LiberationSerif"/>
-          <w:sz w:val="24"/>
-          <w:szCs w:val="24"/>
-        </w:rPr>
-      </w:pPr>
-    </w:p>
-    <w:p>
-      <w:pPr>
-        <w:autoSpaceDE w:val="0"/>
-        <w:autoSpaceDN w:val="0"/>
-        <w:adjustRightInd w:val="0"/>
-        <w:spacing w:after="0" w:line="240" w:lineRule="auto"/>
-        <w:rPr>
-          <w:rFonts w:cs="LiberationSerif"/>
-          <w:sz w:val="24"/>
-          <w:szCs w:val="24"/>
-        </w:rPr>
-      </w:pPr>
-      <w:r>
-        <w:rPr>
-          <w:rFonts w:cs="LiberationSerif"/>
-          <w:b/>
-          <w:sz w:val="24"/>
-          <w:szCs w:val="24"/>
-        </w:rPr>
-        <w:t>3.1.11. Procedimento de troca de turno</w:t>
-      </w:r>
-      <w:r>
-        <w:rPr>
-          <w:rFonts w:cs="LiberationSerif"/>
-          <w:sz w:val="24"/>
-          <w:szCs w:val="24"/>
-        </w:rPr>
-        <w:t>:</w:t>
-      </w:r>
-      <w:r>
-        <w:rPr>
-          <w:rFonts w:cs="LiberationSerif"/>
-          <w:sz w:val="24"/>
-          <w:szCs w:val="24"/>
-        </w:rPr>
-        <w:t xml:space="preserve"> </w:t>
-      </w:r>
-      <w:proofErr w:type="gramStart"/>
-      <w:r>
-        <w:rPr>
-          <w:rFonts w:cs="LiberationSerif"/>
-          <w:sz w:val="24"/>
-          <w:szCs w:val="24"/>
-        </w:rPr>
-        <w:t>Após</w:t>
-      </w:r>
-      <w:proofErr w:type="gramEnd"/>
-      <w:r>
-        <w:rPr>
-          <w:rFonts w:cs="LiberationSerif"/>
-          <w:sz w:val="24"/>
-          <w:szCs w:val="24"/>
-        </w:rPr>
-        <w:t xml:space="preserve"> realizada a ação, o programa irá verificar se o jogador que terá a próxima vez está com 0 pontos de vida. Caso esteja, o sistema declara vitória ao jogador cuja vila está com mais que </w:t>
-      </w:r>
-      <w:proofErr w:type="gramStart"/>
-      <w:r>
-        <w:rPr>
-          <w:rFonts w:cs="LiberationSerif"/>
-          <w:sz w:val="24"/>
-          <w:szCs w:val="24"/>
-        </w:rPr>
-        <w:t>0</w:t>
-      </w:r>
-      <w:proofErr w:type="gramEnd"/>
-      <w:r>
-        <w:rPr>
-          <w:rFonts w:cs="LiberationSerif"/>
-          <w:sz w:val="24"/>
-          <w:szCs w:val="24"/>
-        </w:rPr>
-        <w:t xml:space="preserve"> pontos de vida. Caso contrário, o programa habilita a ação do próximo jogador. </w:t>
-      </w:r>
-    </w:p>
-    <w:p>
-      <w:pPr>
-        <w:autoSpaceDE w:val="0"/>
-        <w:autoSpaceDN w:val="0"/>
-        <w:adjustRightInd w:val="0"/>
-        <w:spacing w:after="0" w:line="240" w:lineRule="auto"/>
-        <w:rPr>
-          <w:rFonts w:cs="LiberationSerif"/>
-          <w:sz w:val="24"/>
-          <w:szCs w:val="24"/>
-        </w:rPr>
-      </w:pPr>
-    </w:p>
-    <w:p>
-      <w:pPr>
-        <w:autoSpaceDE w:val="0"/>
-        <w:autoSpaceDN w:val="0"/>
-        <w:adjustRightInd w:val="0"/>
-        <w:spacing w:after="0" w:line="240" w:lineRule="auto"/>
-        <w:rPr>
-          <w:rFonts w:cs="LiberationSerif"/>
-          <w:sz w:val="24"/>
-          <w:szCs w:val="24"/>
-        </w:rPr>
-      </w:pPr>
-      <w:r>
-        <w:rPr>
-          <w:rFonts w:cs="LiberationSerif"/>
-          <w:b/>
-          <w:sz w:val="24"/>
-          <w:szCs w:val="24"/>
-        </w:rPr>
-        <w:t>3</w:t>
-      </w:r>
-      <w:r>
-        <w:rPr>
-          <w:rFonts w:cs="LiberationSerif"/>
-          <w:b/>
-          <w:sz w:val="24"/>
-          <w:szCs w:val="24"/>
-        </w:rPr>
-        <w:t>.1.12. Procedimento de iniciar t</w:t>
-      </w:r>
-      <w:r>
-        <w:rPr>
-          <w:rFonts w:cs="LiberationSerif"/>
-          <w:b/>
-          <w:sz w:val="24"/>
-          <w:szCs w:val="24"/>
-        </w:rPr>
-        <w:t>urno</w:t>
-      </w:r>
-      <w:r>
-        <w:rPr>
-          <w:rFonts w:cs="LiberationSerif"/>
-          <w:sz w:val="24"/>
-          <w:szCs w:val="24"/>
-        </w:rPr>
-        <w:t>: Caso seja o primeiro turno o sistema deve determinar quem inicia e após habilitar a escolha da ação. Caso não seja o primeiro, apenas habilitar a escolha da ação.</w:t>
-      </w:r>
-    </w:p>
-    <w:p>
-      <w:pPr>
-        <w:autoSpaceDE w:val="0"/>
-        <w:autoSpaceDN w:val="0"/>
-        <w:adjustRightInd w:val="0"/>
-        <w:spacing w:after="0" w:line="240" w:lineRule="auto"/>
-        <w:rPr>
-          <w:rFonts w:cs="LiberationSerif"/>
-          <w:sz w:val="24"/>
-          <w:szCs w:val="24"/>
-        </w:rPr>
-      </w:pPr>
-    </w:p>
-    <w:p>
-      <w:pPr>
-        <w:autoSpaceDE w:val="0"/>
-        <w:autoSpaceDN w:val="0"/>
-        <w:adjustRightInd w:val="0"/>
-        <w:spacing w:after="0" w:line="240" w:lineRule="auto"/>
-        <w:rPr>
-          <w:rFonts w:cs="LiberationSerif"/>
-          <w:sz w:val="24"/>
-          <w:szCs w:val="24"/>
-        </w:rPr>
-      </w:pPr>
-      <w:r>
-        <w:rPr>
-          <w:rFonts w:cs="LiberationSerif"/>
-          <w:b/>
-          <w:sz w:val="24"/>
-          <w:szCs w:val="24"/>
-        </w:rPr>
-        <w:t>3.1.13 Procedimento de declaração do vencedor</w:t>
+      <w:r>
+        <w:rPr>
+          <w:rFonts w:cs="LiberationSerif"/>
+          <w:b/>
+          <w:sz w:val="24"/>
+          <w:szCs w:val="24"/>
+        </w:rPr>
+        <w:t>eclaração do vencedor</w:t>
       </w:r>
       <w:r>
         <w:rPr>
@@ -2942,7 +3111,6 @@
           <w:szCs w:val="24"/>
           <w:lang w:eastAsia="pt-BR"/>
         </w:rPr>
-        <w:lastRenderedPageBreak/>
         <w:drawing>
           <wp:inline distT="0" distB="0" distL="0" distR="0">
             <wp:extent cx="5391150" cy="4147820"/>
@@ -4675,7 +4843,7 @@
   <a:extraClrSchemeLst/>
   <a:extLst>
     <a:ext uri="{05A4C25C-085E-4340-85A3-A5531E510DB2}">
-      <thm15:themeFamily xmlns:thm15="http://schemas.microsoft.com/office/thememl/2012/main" xmlns="" name="Office Theme" id="{62F939B6-93AF-4DB8-9C6B-D6C7DFDC589F}" vid="{4A3C46E8-61CC-4603-A589-7422A47A8E4A}"/>
+      <thm15:themeFamily xmlns="" xmlns:thm15="http://schemas.microsoft.com/office/thememl/2012/main" name="Office Theme" id="{62F939B6-93AF-4DB8-9C6B-D6C7DFDC589F}" vid="{4A3C46E8-61CC-4603-A589-7422A47A8E4A}"/>
     </a:ext>
   </a:extLst>
 </a:theme>
@@ -4686,7 +4854,7 @@
 </file>
 
 <file path=customXml/itemProps1.xml><?xml version="1.0" encoding="utf-8"?>
-<ds:datastoreItem xmlns:ds="http://schemas.openxmlformats.org/officeDocument/2006/customXml" ds:itemID="{C0DEBF39-91D9-4357-A127-A76F9156AA20}">
+<ds:datastoreItem xmlns:ds="http://schemas.openxmlformats.org/officeDocument/2006/customXml" ds:itemID="{ECBCD820-409F-4762-99C3-2BEDDD47771B}">
   <ds:schemaRefs>
     <ds:schemaRef ds:uri="http://schemas.openxmlformats.org/officeDocument/2006/bibliography"/>
   </ds:schemaRefs>

</xml_diff>